<commit_message>
borrando parrafo de redes neuronales - justificacion
</commit_message>
<xml_diff>
--- a/Protocolo_DGL_161018.docx
+++ b/Protocolo_DGL_161018.docx
@@ -207,23 +207,7 @@
           <w:sz w:val="24"/>
           <w:szCs w:val="24"/>
         </w:rPr>
-        <w:t xml:space="preserve">ontrol de Temperatura y Humedad Relativa para un invernadero, utilizando métodos </w:t>
-      </w:r>
-      <w:proofErr w:type="spellStart"/>
-      <w:r>
-        <w:rPr>
-          <w:sz w:val="24"/>
-          <w:szCs w:val="24"/>
-        </w:rPr>
-        <w:t>neurodifusos</w:t>
-      </w:r>
-      <w:proofErr w:type="spellEnd"/>
-      <w:r>
-        <w:rPr>
-          <w:sz w:val="24"/>
-          <w:szCs w:val="24"/>
-        </w:rPr>
-        <w:t>.</w:t>
+        <w:t>ontrol de Temperatura y Humedad Relativa para un invernadero, utilizando métodos neurodifusos.</w:t>
       </w:r>
       <w:r>
         <w:rPr>
@@ -297,25 +281,7 @@
           <w:sz w:val="24"/>
           <w:szCs w:val="24"/>
         </w:rPr>
-        <w:t xml:space="preserve">Lázaro </w:t>
-      </w:r>
-      <w:proofErr w:type="spellStart"/>
-      <w:r>
-        <w:rPr>
-          <w:b/>
-          <w:sz w:val="24"/>
-          <w:szCs w:val="24"/>
-        </w:rPr>
-        <w:t>Audelo</w:t>
-      </w:r>
-      <w:proofErr w:type="spellEnd"/>
-      <w:r>
-        <w:rPr>
-          <w:b/>
-          <w:sz w:val="24"/>
-          <w:szCs w:val="24"/>
-        </w:rPr>
-        <w:t xml:space="preserve"> Diana Laura (12161328)</w:t>
+        <w:t>Lázaro Audelo Diana Laura (12161328)</w:t>
       </w:r>
     </w:p>
     <w:p>
@@ -591,6 +557,7 @@
           <w:id w:val="-295828830"/>
           <w:citation/>
         </w:sdtPr>
+        <w:sdtEndPr/>
         <w:sdtContent>
           <w:r>
             <w:rPr>
@@ -726,6 +693,7 @@
           <w:id w:val="-1217275383"/>
           <w:citation/>
         </w:sdtPr>
+        <w:sdtEndPr/>
         <w:sdtContent>
           <w:r>
             <w:rPr>
@@ -1111,112 +1079,15 @@
           <w:szCs w:val="24"/>
         </w:rPr>
       </w:pPr>
-    </w:p>
-    <w:p>
-      <w:pPr>
-        <w:spacing w:line="360" w:lineRule="auto"/>
-        <w:contextualSpacing w:val="0"/>
-        <w:jc w:val="both"/>
-        <w:rPr>
-          <w:sz w:val="24"/>
-          <w:szCs w:val="24"/>
-        </w:rPr>
-      </w:pPr>
-      <w:r>
-        <w:rPr>
-          <w:sz w:val="24"/>
-          <w:szCs w:val="24"/>
-        </w:rPr>
-        <w:t>Además, con el uso de redes n</w:t>
-      </w:r>
-      <w:r>
-        <w:rPr>
-          <w:sz w:val="24"/>
-          <w:szCs w:val="24"/>
-        </w:rPr>
-        <w:t>euronales artificiales, se puede</w:t>
-      </w:r>
-      <w:r>
-        <w:rPr>
-          <w:sz w:val="24"/>
-          <w:szCs w:val="24"/>
-        </w:rPr>
-        <w:t xml:space="preserve"> pred</w:t>
-      </w:r>
-      <w:r>
-        <w:rPr>
-          <w:sz w:val="24"/>
-          <w:szCs w:val="24"/>
-        </w:rPr>
-        <w:t>ecir el comportamiento de las</w:t>
-      </w:r>
-      <w:r>
-        <w:rPr>
-          <w:sz w:val="24"/>
-          <w:szCs w:val="24"/>
-        </w:rPr>
-        <w:t xml:space="preserve"> variables</w:t>
-      </w:r>
-      <w:r>
-        <w:rPr>
-          <w:sz w:val="24"/>
-          <w:szCs w:val="24"/>
-        </w:rPr>
-        <w:t xml:space="preserve"> climáticas de un invernadero (temperatura, humedad relativa, dióxido de carbono e iluminación)</w:t>
-      </w:r>
-      <w:r>
-        <w:rPr>
-          <w:sz w:val="24"/>
-          <w:szCs w:val="24"/>
-        </w:rPr>
-        <w:t xml:space="preserve"> para poder tomar acciones preventivas ante cambios bruscos </w:t>
-      </w:r>
-      <w:r>
-        <w:rPr>
-          <w:sz w:val="24"/>
-          <w:szCs w:val="24"/>
-        </w:rPr>
-        <w:t xml:space="preserve">que puedan presentar dichas variables </w:t>
-      </w:r>
-      <w:r>
-        <w:rPr>
-          <w:sz w:val="24"/>
-          <w:szCs w:val="24"/>
-        </w:rPr>
-        <w:t>pudiendo</w:t>
-      </w:r>
-      <w:r>
-        <w:rPr>
-          <w:sz w:val="24"/>
-          <w:szCs w:val="24"/>
-        </w:rPr>
-        <w:t xml:space="preserve"> llegar a afectar a la planta o a generar condiciones ambientales </w:t>
-      </w:r>
-      <w:r>
-        <w:rPr>
-          <w:sz w:val="24"/>
-          <w:szCs w:val="24"/>
-        </w:rPr>
-        <w:t xml:space="preserve">que favorezcan </w:t>
-      </w:r>
-      <w:r>
-        <w:rPr>
-          <w:sz w:val="24"/>
-          <w:szCs w:val="24"/>
-        </w:rPr>
-        <w:t>la propagación de plagas.</w:t>
-      </w:r>
-    </w:p>
-    <w:p>
-      <w:pPr>
-        <w:spacing w:line="360" w:lineRule="auto"/>
-        <w:contextualSpacing w:val="0"/>
-        <w:jc w:val="both"/>
-        <w:rPr>
-          <w:sz w:val="24"/>
-          <w:szCs w:val="24"/>
-        </w:rPr>
-      </w:pPr>
+      <w:r>
+        <w:rPr>
+          <w:sz w:val="24"/>
+          <w:szCs w:val="24"/>
+        </w:rPr>
+        <w:t>Borré un párrafo</w:t>
+      </w:r>
+      <w:bookmarkStart w:id="4" w:name="_GoBack"/>
+      <w:bookmarkEnd w:id="4"/>
     </w:p>
     <w:p>
       <w:pPr>
@@ -1239,12 +1110,12 @@
       <w:pPr>
         <w:pStyle w:val="Titulo2"/>
       </w:pPr>
-      <w:bookmarkStart w:id="4" w:name="_Toc527017696"/>
+      <w:bookmarkStart w:id="5" w:name="_Toc527017696"/>
       <w:r>
         <w:lastRenderedPageBreak/>
         <w:t>Hipótesis</w:t>
       </w:r>
-      <w:bookmarkEnd w:id="4"/>
+      <w:bookmarkEnd w:id="5"/>
     </w:p>
     <w:p>
       <w:pPr>
@@ -1268,21 +1139,21 @@
       <w:pPr>
         <w:pStyle w:val="Titulo2"/>
       </w:pPr>
-      <w:bookmarkStart w:id="5" w:name="_Toc527017697"/>
+      <w:bookmarkStart w:id="6" w:name="_Toc527017697"/>
       <w:r>
         <w:t>Objetivos</w:t>
       </w:r>
-      <w:bookmarkEnd w:id="5"/>
+      <w:bookmarkEnd w:id="6"/>
     </w:p>
     <w:p>
       <w:pPr>
         <w:pStyle w:val="Titulo3"/>
       </w:pPr>
-      <w:bookmarkStart w:id="6" w:name="_Toc527017698"/>
+      <w:bookmarkStart w:id="7" w:name="_Toc527017698"/>
       <w:r>
         <w:t>Objetivo General</w:t>
       </w:r>
-      <w:bookmarkEnd w:id="6"/>
+      <w:bookmarkEnd w:id="7"/>
     </w:p>
     <w:p>
       <w:pPr>
@@ -1349,11 +1220,11 @@
       <w:pPr>
         <w:pStyle w:val="Titulo3"/>
       </w:pPr>
-      <w:bookmarkStart w:id="7" w:name="_Toc527017699"/>
+      <w:bookmarkStart w:id="8" w:name="_Toc527017699"/>
       <w:r>
         <w:t>Objetivos Específicos</w:t>
       </w:r>
-      <w:bookmarkEnd w:id="7"/>
+      <w:bookmarkEnd w:id="8"/>
     </w:p>
     <w:p>
       <w:pPr>
@@ -1593,7 +1464,7 @@
       <w:pPr>
         <w:pStyle w:val="Titulo2"/>
       </w:pPr>
-      <w:bookmarkStart w:id="8" w:name="_Toc527017705"/>
+      <w:bookmarkStart w:id="9" w:name="_Toc527017705"/>
       <w:r>
         <w:lastRenderedPageBreak/>
         <w:t>Estado del arte</w:t>
@@ -1622,39 +1493,7 @@
           <w:sz w:val="24"/>
           <w:szCs w:val="24"/>
         </w:rPr>
-        <w:t xml:space="preserve">Un grupo de expertos de la UNAM en colaboración con Instituto de Ciencias Físicas, el </w:t>
-      </w:r>
-      <w:proofErr w:type="spellStart"/>
-      <w:r>
-        <w:rPr>
-          <w:sz w:val="24"/>
-          <w:szCs w:val="24"/>
-        </w:rPr>
-        <w:t>IBt</w:t>
-      </w:r>
-      <w:proofErr w:type="spellEnd"/>
-      <w:r>
-        <w:rPr>
-          <w:sz w:val="24"/>
-          <w:szCs w:val="24"/>
-        </w:rPr>
-        <w:t xml:space="preserve">, el </w:t>
-      </w:r>
-      <w:proofErr w:type="spellStart"/>
-      <w:r>
-        <w:rPr>
-          <w:sz w:val="24"/>
-          <w:szCs w:val="24"/>
-        </w:rPr>
-        <w:t>IIBm</w:t>
-      </w:r>
-      <w:proofErr w:type="spellEnd"/>
-      <w:r>
-        <w:rPr>
-          <w:sz w:val="24"/>
-          <w:szCs w:val="24"/>
-        </w:rPr>
-        <w:t xml:space="preserve">, científicos del Colegio de Postgraduados y de Fideicomisos Instituidos con la Agricultura, desarrollaron un proyecto llamado </w:t>
+        <w:t xml:space="preserve">Un grupo de expertos de la UNAM en colaboración con Instituto de Ciencias Físicas, el IBt, el IIBm, científicos del Colegio de Postgraduados y de Fideicomisos Instituidos con la Agricultura, desarrollaron un proyecto llamado </w:t>
       </w:r>
       <w:r>
         <w:rPr>
@@ -1671,9 +1510,16 @@
           <w:sz w:val="24"/>
           <w:szCs w:val="24"/>
         </w:rPr>
-        <w:t xml:space="preserve">el cual es capaz de cuantificar los parámetros principales de un invernadero (temperatura, humedad relativa, radiación solar, acidez y conductividad eléctrica del suelo, además de controlar la humedad en sustratos estructurados, con el objetivo de producir hortalizas de alta calidad, en base de las bacterias </w:t>
-      </w:r>
-      <w:proofErr w:type="spellStart"/>
+        <w:t xml:space="preserve">el cual es capaz de cuantificar los parámetros principales de un invernadero (temperatura, humedad relativa, radiación solar, acidez y conductividad eléctrica del suelo, además de controlar la humedad en sustratos estructurados, con el objetivo de producir hortalizas de alta calidad, en base de las bacterias Bacillus subtilis </w:t>
+      </w:r>
+      <w:r>
+        <w:rPr>
+          <w:i/>
+          <w:sz w:val="24"/>
+          <w:szCs w:val="24"/>
+        </w:rPr>
+        <w:t xml:space="preserve">y </w:t>
+      </w:r>
       <w:r>
         <w:rPr>
           <w:rStyle w:val="nfasis"/>
@@ -1681,125 +1527,7 @@
           <w:sz w:val="24"/>
           <w:szCs w:val="24"/>
         </w:rPr>
-        <w:t>Bacillus</w:t>
-      </w:r>
-      <w:proofErr w:type="spellEnd"/>
-      <w:r>
-        <w:rPr>
-          <w:rStyle w:val="nfasis"/>
-          <w:i w:val="0"/>
-          <w:sz w:val="24"/>
-          <w:szCs w:val="24"/>
-        </w:rPr>
-        <w:t xml:space="preserve"> </w:t>
-      </w:r>
-      <w:proofErr w:type="spellStart"/>
-      <w:r>
-        <w:rPr>
-          <w:rStyle w:val="nfasis"/>
-          <w:i w:val="0"/>
-          <w:sz w:val="24"/>
-          <w:szCs w:val="24"/>
-        </w:rPr>
-        <w:t>subtilis</w:t>
-      </w:r>
-      <w:proofErr w:type="spellEnd"/>
-      <w:r>
-        <w:rPr>
-          <w:rStyle w:val="nfasis"/>
-          <w:i w:val="0"/>
-          <w:sz w:val="24"/>
-          <w:szCs w:val="24"/>
-        </w:rPr>
-        <w:t xml:space="preserve"> </w:t>
-      </w:r>
-      <w:r>
-        <w:rPr>
-          <w:i/>
-          <w:sz w:val="24"/>
-          <w:szCs w:val="24"/>
-        </w:rPr>
-        <w:t xml:space="preserve">y </w:t>
-      </w:r>
-      <w:proofErr w:type="spellStart"/>
-      <w:r>
-        <w:rPr>
-          <w:rStyle w:val="nfasis"/>
-          <w:i w:val="0"/>
-          <w:sz w:val="24"/>
-          <w:szCs w:val="24"/>
-        </w:rPr>
-        <w:t>Azospirillum</w:t>
-      </w:r>
-      <w:proofErr w:type="spellEnd"/>
-      <w:r>
-        <w:rPr>
-          <w:rStyle w:val="nfasis"/>
-          <w:i w:val="0"/>
-          <w:sz w:val="24"/>
-          <w:szCs w:val="24"/>
-        </w:rPr>
-        <w:t xml:space="preserve"> </w:t>
-      </w:r>
-      <w:proofErr w:type="spellStart"/>
-      <w:r>
-        <w:rPr>
-          <w:rStyle w:val="nfasis"/>
-          <w:i w:val="0"/>
-          <w:sz w:val="24"/>
-          <w:szCs w:val="24"/>
-        </w:rPr>
-        <w:t>brasilense</w:t>
-      </w:r>
-      <w:proofErr w:type="spellEnd"/>
-      <w:r>
-        <w:rPr>
-          <w:rStyle w:val="nfasis"/>
-          <w:i w:val="0"/>
-          <w:sz w:val="24"/>
-          <w:szCs w:val="24"/>
-        </w:rPr>
-        <w:t xml:space="preserve">, creados por integrantes del </w:t>
-      </w:r>
-      <w:proofErr w:type="spellStart"/>
-      <w:r>
-        <w:rPr>
-          <w:rStyle w:val="nfasis"/>
-          <w:i w:val="0"/>
-          <w:sz w:val="24"/>
-          <w:szCs w:val="24"/>
-        </w:rPr>
-        <w:t>IBt</w:t>
-      </w:r>
-      <w:proofErr w:type="spellEnd"/>
-      <w:r>
-        <w:rPr>
-          <w:rStyle w:val="nfasis"/>
-          <w:i w:val="0"/>
-          <w:sz w:val="24"/>
-          <w:szCs w:val="24"/>
-        </w:rPr>
-        <w:t xml:space="preserve"> y el </w:t>
-      </w:r>
-      <w:proofErr w:type="spellStart"/>
-      <w:r>
-        <w:rPr>
-          <w:rStyle w:val="nfasis"/>
-          <w:i w:val="0"/>
-          <w:sz w:val="24"/>
-          <w:szCs w:val="24"/>
-        </w:rPr>
-        <w:t>IIBm</w:t>
-      </w:r>
-      <w:proofErr w:type="spellEnd"/>
-      <w:r>
-        <w:rPr>
-          <w:rStyle w:val="nfasis"/>
-          <w:i w:val="0"/>
-          <w:sz w:val="24"/>
-          <w:szCs w:val="24"/>
-        </w:rPr>
-        <w:t xml:space="preserve"> respectivamente y con apoyo de tecnologías multidisciplinarias que integran control de variables climáticas y optimización del uso de agua. </w:t>
+        <w:t xml:space="preserve">Azospirillum brasilense, creados por integrantes del IBt y el IIBm respectivamente y con apoyo de tecnologías multidisciplinarias que integran control de variables climáticas y optimización del uso de agua. </w:t>
       </w:r>
       <w:sdt>
         <w:sdtPr>
@@ -1812,6 +1540,11 @@
           <w:id w:val="-1200541181"/>
           <w:citation/>
         </w:sdtPr>
+        <w:sdtEndPr>
+          <w:rPr>
+            <w:rStyle w:val="nfasis"/>
+          </w:rPr>
+        </w:sdtEndPr>
         <w:sdtContent>
           <w:r>
             <w:rPr>
@@ -1923,6 +1656,7 @@
           <w:id w:val="-64875015"/>
           <w:citation/>
         </w:sdtPr>
+        <w:sdtEndPr/>
         <w:sdtContent>
           <w:r>
             <w:rPr>
@@ -2069,50 +1803,20 @@
           <w:i/>
           <w:sz w:val="24"/>
         </w:rPr>
-        <w:t xml:space="preserve"> Modelos </w:t>
-      </w:r>
-      <w:proofErr w:type="spellStart"/>
+        <w:t xml:space="preserve"> Modelos neuro–difusos para temperatura y humedad del aire en invernaderos tipo cenital y capilla en el centro de México</w:t>
+      </w:r>
       <w:r>
         <w:rPr>
           <w:i/>
           <w:sz w:val="24"/>
         </w:rPr>
-        <w:t>neuro</w:t>
-      </w:r>
-      <w:proofErr w:type="spellEnd"/>
-      <w:r>
-        <w:rPr>
-          <w:i/>
-          <w:sz w:val="24"/>
-        </w:rPr>
-        <w:t>–difusos para temperatura y humedad del aire en invernaderos tipo cenital y capilla en el centro de México</w:t>
-      </w:r>
-      <w:r>
-        <w:rPr>
-          <w:i/>
-          <w:sz w:val="24"/>
-        </w:rPr>
         <w:t xml:space="preserve">, </w:t>
       </w:r>
       <w:r>
         <w:rPr>
           <w:sz w:val="24"/>
         </w:rPr>
-        <w:t xml:space="preserve">de la Universidad Autónoma de Chapingo, se desarrolló un modelo </w:t>
-      </w:r>
-      <w:proofErr w:type="spellStart"/>
-      <w:r>
-        <w:rPr>
-          <w:sz w:val="24"/>
-        </w:rPr>
-        <w:t>neurodifuso</w:t>
-      </w:r>
-      <w:proofErr w:type="spellEnd"/>
-      <w:r>
-        <w:rPr>
-          <w:sz w:val="24"/>
-        </w:rPr>
-        <w:t xml:space="preserve"> para la predicción de la humedad y la temperatura del aire de un invernadero </w:t>
+        <w:t xml:space="preserve">de la Universidad Autónoma de Chapingo, se desarrolló un modelo neurodifuso para la predicción de la humedad y la temperatura del aire de un invernadero </w:t>
       </w:r>
       <w:r>
         <w:rPr>
@@ -2158,6 +1862,7 @@
           <w:id w:val="-272094112"/>
           <w:citation/>
         </w:sdtPr>
+        <w:sdtEndPr/>
         <w:sdtContent>
           <w:r>
             <w:rPr>
@@ -2361,6 +2066,11 @@
           <w:id w:val="-447556295"/>
           <w:citation/>
         </w:sdtPr>
+        <w:sdtEndPr>
+          <w:rPr>
+            <w:rStyle w:val="nfasis"/>
+          </w:rPr>
+        </w:sdtEndPr>
         <w:sdtContent>
           <w:r>
             <w:rPr>
@@ -2430,21 +2140,7 @@
         <w:rPr>
           <w:sz w:val="24"/>
         </w:rPr>
-        <w:t xml:space="preserve">En el Instituto Tecnológico de Colima se realizó un sistema de control difuso para el monitoreo de la temperatura, la humedad, el </w:t>
-      </w:r>
-      <w:proofErr w:type="spellStart"/>
-      <w:r>
-        <w:rPr>
-          <w:sz w:val="24"/>
-        </w:rPr>
-        <w:t>ph</w:t>
-      </w:r>
-      <w:proofErr w:type="spellEnd"/>
-      <w:r>
-        <w:rPr>
-          <w:sz w:val="24"/>
-        </w:rPr>
-        <w:t xml:space="preserve"> y la conductividad eléctrica en invernaderos de plantas ornamentales, con el fin de aumentar la productividad de los cultivos.</w:t>
+        <w:t>En el Instituto Tecnológico de Colima se realizó un sistema de control difuso para el monitoreo de la temperatura, la humedad, el ph y la conductividad eléctrica en invernaderos de plantas ornamentales, con el fin de aumentar la productividad de los cultivos.</w:t>
       </w:r>
       <w:r>
         <w:rPr>
@@ -2456,55 +2152,13 @@
         <w:rPr>
           <w:sz w:val="24"/>
         </w:rPr>
-        <w:t xml:space="preserve">El desconocimiento en tiempo real de los parámetros resulta en pérdidas de plantas por la elevación de temperatura y humedad, además de una incorrecta aplicación de fertilizantes por el desconocimiento de la conductividad eléctrica y el pH. Para el diseño y desarrollo del sistema utilizaron la herramienta </w:t>
-      </w:r>
-      <w:proofErr w:type="spellStart"/>
-      <w:r>
-        <w:rPr>
-          <w:sz w:val="24"/>
-        </w:rPr>
-        <w:t>jFuzzyLogic</w:t>
-      </w:r>
-      <w:proofErr w:type="spellEnd"/>
-      <w:r>
-        <w:rPr>
-          <w:sz w:val="24"/>
-        </w:rPr>
-        <w:t xml:space="preserve">, los </w:t>
-      </w:r>
-      <w:r>
-        <w:rPr>
-          <w:sz w:val="24"/>
-        </w:rPr>
-        <w:t xml:space="preserve">parámetros fueron </w:t>
-      </w:r>
-      <w:proofErr w:type="spellStart"/>
-      <w:r>
-        <w:rPr>
-          <w:sz w:val="24"/>
-        </w:rPr>
-        <w:t>sensados</w:t>
-      </w:r>
-      <w:proofErr w:type="spellEnd"/>
-      <w:r>
-        <w:rPr>
-          <w:sz w:val="24"/>
-        </w:rPr>
-        <w:t xml:space="preserve"> y enviados mediante </w:t>
-      </w:r>
-      <w:proofErr w:type="spellStart"/>
-      <w:r>
-        <w:rPr>
-          <w:sz w:val="24"/>
-        </w:rPr>
-        <w:t>ZigBee</w:t>
-      </w:r>
-      <w:proofErr w:type="spellEnd"/>
-      <w:r>
-        <w:rPr>
-          <w:sz w:val="24"/>
-        </w:rPr>
-        <w:t xml:space="preserve"> a un servidor en el cual se</w:t>
+        <w:t xml:space="preserve">El desconocimiento en tiempo real de los parámetros resulta en pérdidas de plantas por la elevación de temperatura y humedad, además de una incorrecta aplicación de fertilizantes por el desconocimiento de la conductividad eléctrica y el pH. Para el diseño y desarrollo del sistema utilizaron la herramienta jFuzzyLogic, los </w:t>
+      </w:r>
+      <w:r>
+        <w:rPr>
+          <w:sz w:val="24"/>
+        </w:rPr>
+        <w:t>parámetros fueron sensados y enviados mediante ZigBee a un servidor en el cual se</w:t>
       </w:r>
       <w:r>
         <w:rPr>
@@ -2532,6 +2186,7 @@
           <w:id w:val="1956286747"/>
           <w:citation/>
         </w:sdtPr>
+        <w:sdtEndPr/>
         <w:sdtContent>
           <w:r>
             <w:rPr>
@@ -2595,8 +2250,8 @@
         <w:pStyle w:val="Ttulo1"/>
         <w:jc w:val="center"/>
       </w:pPr>
-      <w:bookmarkStart w:id="9" w:name="_Toc527017707"/>
-      <w:bookmarkEnd w:id="8"/>
+      <w:bookmarkStart w:id="10" w:name="_Toc527017707"/>
+      <w:bookmarkEnd w:id="9"/>
       <w:r>
         <w:lastRenderedPageBreak/>
         <w:t xml:space="preserve">3 </w:t>
@@ -2604,13 +2259,13 @@
       <w:r>
         <w:t>MARCO TEÓRICO</w:t>
       </w:r>
-      <w:bookmarkEnd w:id="9"/>
+      <w:bookmarkEnd w:id="10"/>
     </w:p>
     <w:p>
       <w:pPr>
         <w:pStyle w:val="Titulo2"/>
       </w:pPr>
-      <w:bookmarkStart w:id="10" w:name="_Toc527017708"/>
+      <w:bookmarkStart w:id="11" w:name="_Toc527017708"/>
       <w:r>
         <w:t>3.1</w:t>
       </w:r>
@@ -2620,7 +2275,7 @@
       <w:r>
         <w:t>Invernadero</w:t>
       </w:r>
-      <w:bookmarkEnd w:id="10"/>
+      <w:bookmarkEnd w:id="11"/>
     </w:p>
     <w:p>
       <w:pPr>
@@ -2633,7 +2288,7 @@
           <w:szCs w:val="24"/>
         </w:rPr>
       </w:pPr>
-      <w:bookmarkStart w:id="11" w:name="_Toc527017709"/>
+      <w:bookmarkStart w:id="12" w:name="_Toc527017709"/>
       <w:r>
         <w:rPr>
           <w:rFonts w:eastAsia="Times New Roman"/>
@@ -2692,6 +2347,7 @@
           <w:id w:val="-174115546"/>
           <w:citation/>
         </w:sdtPr>
+        <w:sdtEndPr/>
         <w:sdtContent>
           <w:r>
             <w:rPr>
@@ -2766,25 +2422,7 @@
           <w:sz w:val="24"/>
           <w:szCs w:val="24"/>
         </w:rPr>
-        <w:t xml:space="preserve">La revista </w:t>
-      </w:r>
-      <w:proofErr w:type="spellStart"/>
-      <w:r>
-        <w:rPr>
-          <w:rFonts w:eastAsia="Times New Roman"/>
-          <w:sz w:val="24"/>
-          <w:szCs w:val="24"/>
-        </w:rPr>
-        <w:t>Infoagro</w:t>
-      </w:r>
-      <w:proofErr w:type="spellEnd"/>
-      <w:r>
-        <w:rPr>
-          <w:rFonts w:eastAsia="Times New Roman"/>
-          <w:sz w:val="24"/>
-          <w:szCs w:val="24"/>
-        </w:rPr>
-        <w:t>, en un artículo de su sitio web</w:t>
+        <w:t>La revista Infoagro, en un artículo de su sitio web</w:t>
       </w:r>
       <w:r>
         <w:rPr>
@@ -2804,6 +2442,7 @@
           <w:id w:val="1847903562"/>
           <w:citation/>
         </w:sdtPr>
+        <w:sdtEndPr/>
         <w:sdtContent>
           <w:r>
             <w:rPr>
@@ -2894,7 +2533,7 @@
       <w:r>
         <w:t>Invernadero plano o tipo parral</w:t>
       </w:r>
-      <w:bookmarkEnd w:id="11"/>
+      <w:bookmarkEnd w:id="12"/>
     </w:p>
     <w:p>
       <w:pPr>
@@ -3192,7 +2831,7 @@
       <w:pPr>
         <w:pStyle w:val="Titulo3"/>
       </w:pPr>
-      <w:bookmarkStart w:id="12" w:name="_Toc527017710"/>
+      <w:bookmarkStart w:id="13" w:name="_Toc527017710"/>
       <w:r>
         <w:t>3.1.2</w:t>
       </w:r>
@@ -3202,7 +2841,7 @@
       <w:r>
         <w:t>Invernadero en raspa y amagado</w:t>
       </w:r>
-      <w:bookmarkEnd w:id="12"/>
+      <w:bookmarkEnd w:id="13"/>
     </w:p>
     <w:p>
       <w:pPr>
@@ -3443,7 +3082,7 @@
       <w:pPr>
         <w:pStyle w:val="Titulo3"/>
       </w:pPr>
-      <w:bookmarkStart w:id="13" w:name="_Toc527017711"/>
+      <w:bookmarkStart w:id="14" w:name="_Toc527017711"/>
       <w:r>
         <w:lastRenderedPageBreak/>
         <w:t>3.1.3</w:t>
@@ -3452,14 +3091,9 @@
         <w:t xml:space="preserve"> </w:t>
       </w:r>
       <w:r>
-        <w:t xml:space="preserve">Invernadero asimétrico o </w:t>
-      </w:r>
-      <w:proofErr w:type="spellStart"/>
-      <w:r>
-        <w:t>inacral</w:t>
-      </w:r>
-      <w:bookmarkEnd w:id="13"/>
-      <w:proofErr w:type="spellEnd"/>
+        <w:t>Invernadero asimétrico o inacral</w:t>
+      </w:r>
+      <w:bookmarkEnd w:id="14"/>
     </w:p>
     <w:p>
       <w:pPr>
@@ -3669,14 +3303,14 @@
       <w:pPr>
         <w:pStyle w:val="Titulo3"/>
       </w:pPr>
-      <w:bookmarkStart w:id="14" w:name="_Toc527017712"/>
+      <w:bookmarkStart w:id="15" w:name="_Toc527017712"/>
       <w:r>
         <w:t xml:space="preserve">3.1.4 </w:t>
       </w:r>
       <w:r>
         <w:t>Invernadero de capilla</w:t>
       </w:r>
-      <w:bookmarkEnd w:id="14"/>
+      <w:bookmarkEnd w:id="15"/>
     </w:p>
     <w:p>
       <w:pPr>
@@ -3884,6 +3518,7 @@
           <w:id w:val="-1825973224"/>
           <w:citation/>
         </w:sdtPr>
+        <w:sdtEndPr/>
         <w:sdtContent>
           <w:r>
             <w:rPr>
@@ -4041,7 +3676,7 @@
       <w:pPr>
         <w:pStyle w:val="Titulo2"/>
       </w:pPr>
-      <w:bookmarkStart w:id="15" w:name="_Toc527017713"/>
+      <w:bookmarkStart w:id="16" w:name="_Toc527017713"/>
       <w:r>
         <w:lastRenderedPageBreak/>
         <w:t>3.2</w:t>
@@ -4049,7 +3684,7 @@
       <w:r>
         <w:t xml:space="preserve"> Efecto Invernadero</w:t>
       </w:r>
-      <w:bookmarkEnd w:id="15"/>
+      <w:bookmarkEnd w:id="16"/>
     </w:p>
     <w:p>
       <w:pPr>
@@ -4067,6 +3702,7 @@
           <w:id w:val="593137409"/>
           <w:citation/>
         </w:sdtPr>
+        <w:sdtEndPr/>
         <w:sdtContent>
           <w:r>
             <w:rPr>
@@ -4123,15 +3759,7 @@
         <w:rPr>
           <w:b w:val="0"/>
         </w:rPr>
-        <w:t>l efecto invernadero se produce por dos principales razones: Un efecto de confinamiento derivado de la reducción del aire de la atmosfera exterior; y un efecto invernadero debido a la cubierta, la cual es una pantalla poco transparente a los rayos in</w:t>
-      </w:r>
-      <w:bookmarkStart w:id="16" w:name="_GoBack"/>
-      <w:bookmarkEnd w:id="16"/>
-      <w:r>
-        <w:rPr>
-          <w:b w:val="0"/>
-        </w:rPr>
-        <w:t xml:space="preserve">frarrojos largos que son emitidos por el suelo, la vegetación y todos los elementos interiores expuestos a los rayos solares. Este segundo efecto, se denomina a veces como </w:t>
+        <w:t xml:space="preserve">l efecto invernadero se produce por dos principales razones: Un efecto de confinamiento derivado de la reducción del aire de la atmosfera exterior; y un efecto invernadero debido a la cubierta, la cual es una pantalla poco transparente a los rayos infrarrojos largos que son emitidos por el suelo, la vegetación y todos los elementos interiores expuestos a los rayos solares. Este segundo efecto, se denomina a veces como </w:t>
       </w:r>
       <w:r>
         <w:rPr>
@@ -4202,6 +3830,7 @@
           <w:id w:val="1732342562"/>
           <w:citation/>
         </w:sdtPr>
+        <w:sdtEndPr/>
         <w:sdtContent>
           <w:r>
             <w:rPr>
@@ -4427,6 +4056,7 @@
           <w:id w:val="619642174"/>
           <w:citation/>
         </w:sdtPr>
+        <w:sdtEndPr/>
         <w:sdtContent>
           <w:r>
             <w:rPr>
@@ -4487,6 +4117,7 @@
           <w:id w:val="1431623180"/>
           <w:citation/>
         </w:sdtPr>
+        <w:sdtEndPr/>
         <w:sdtContent>
           <w:r>
             <w:rPr>
@@ -4734,6 +4365,7 @@
           <w:id w:val="-261073814"/>
           <w:citation/>
         </w:sdtPr>
+        <w:sdtEndPr/>
         <w:sdtContent>
           <w:r>
             <w:rPr>
@@ -4822,6 +4454,7 @@
           <w:id w:val="636378160"/>
           <w:citation/>
         </w:sdtPr>
+        <w:sdtEndPr/>
         <w:sdtContent>
           <w:r>
             <w:rPr>
@@ -4893,21 +4526,7 @@
         <w:rPr>
           <w:b w:val="0"/>
         </w:rPr>
-        <w:t xml:space="preserve">En un artículo publicado en el sitio web de la revista </w:t>
-      </w:r>
-      <w:proofErr w:type="spellStart"/>
-      <w:r>
-        <w:rPr>
-          <w:b w:val="0"/>
-        </w:rPr>
-        <w:t>infoAgro</w:t>
-      </w:r>
-      <w:proofErr w:type="spellEnd"/>
-      <w:r>
-        <w:rPr>
-          <w:b w:val="0"/>
-        </w:rPr>
-        <w:t xml:space="preserve"> </w:t>
+        <w:t xml:space="preserve">En un artículo publicado en el sitio web de la revista infoAgro </w:t>
       </w:r>
       <w:sdt>
         <w:sdtPr>
@@ -4917,6 +4536,7 @@
           <w:id w:val="2014024944"/>
           <w:citation/>
         </w:sdtPr>
+        <w:sdtEndPr/>
         <w:sdtContent>
           <w:r>
             <w:rPr>
@@ -4981,6 +4601,7 @@
           <w:id w:val="1815219584"/>
           <w:citation/>
         </w:sdtPr>
+        <w:sdtEndPr/>
         <w:sdtContent>
           <w:r>
             <w:rPr>
@@ -5261,6 +4882,7 @@
           <w:id w:val="-639345859"/>
           <w:citation/>
         </w:sdtPr>
+        <w:sdtEndPr/>
         <w:sdtContent>
           <w:r>
             <w:rPr>
@@ -5332,32 +4954,7 @@
           <w:sz w:val="24"/>
           <w:szCs w:val="24"/>
         </w:rPr>
-        <w:t>Son modelos simples del funcionamiento del sistema nervioso. Se trata de un sistema de interconexión de neuronas que colaboran entre sí para producir un estímulo de salida, que generalmente se organizan en capas. (</w:t>
-      </w:r>
-      <w:proofErr w:type="spellStart"/>
-      <w:r>
-        <w:rPr>
-          <w:sz w:val="24"/>
-          <w:szCs w:val="24"/>
-        </w:rPr>
-        <w:t>Lourismar</w:t>
-      </w:r>
-      <w:proofErr w:type="gramStart"/>
-      <w:r>
-        <w:rPr>
-          <w:sz w:val="24"/>
-          <w:szCs w:val="24"/>
-        </w:rPr>
-        <w:t>,s.f</w:t>
-      </w:r>
-      <w:proofErr w:type="spellEnd"/>
-      <w:proofErr w:type="gramEnd"/>
-      <w:r>
-        <w:rPr>
-          <w:sz w:val="24"/>
-          <w:szCs w:val="24"/>
-        </w:rPr>
-        <w:t>.)</w:t>
+        <w:t>Son modelos simples del funcionamiento del sistema nervioso. Se trata de un sistema de interconexión de neuronas que colaboran entre sí para producir un estímulo de salida, que generalmente se organizan en capas. (Lourismar,s.f.)</w:t>
       </w:r>
     </w:p>
     <w:p>
@@ -5758,6 +5355,7 @@
           <w:id w:val="-1815483331"/>
           <w:citation/>
         </w:sdtPr>
+        <w:sdtEndPr/>
         <w:sdtContent>
           <w:r>
             <w:rPr>
@@ -5912,6 +5510,7 @@
           <w:id w:val="-1800607123"/>
           <w:citation/>
         </w:sdtPr>
+        <w:sdtEndPr/>
         <w:sdtContent>
           <w:r>
             <w:rPr>
@@ -6060,6 +5659,7 @@
           <w:id w:val="-1546914869"/>
           <w:citation/>
         </w:sdtPr>
+        <w:sdtEndPr/>
         <w:sdtContent>
           <w:r>
             <w:rPr>
@@ -6124,23 +5724,7 @@
           <w:sz w:val="24"/>
           <w:szCs w:val="24"/>
         </w:rPr>
-        <w:t>La red neuronal con capas ocultas se puede entrenar mediante Back-</w:t>
-      </w:r>
-      <w:proofErr w:type="spellStart"/>
-      <w:r>
-        <w:rPr>
-          <w:sz w:val="24"/>
-          <w:szCs w:val="24"/>
-        </w:rPr>
-        <w:t>propagation</w:t>
-      </w:r>
-      <w:proofErr w:type="spellEnd"/>
-      <w:r>
-        <w:rPr>
-          <w:sz w:val="24"/>
-          <w:szCs w:val="24"/>
-        </w:rPr>
-        <w:t xml:space="preserve">, que es un sistema </w:t>
+        <w:t xml:space="preserve">La red neuronal con capas ocultas se puede entrenar mediante Back-propagation, que es un sistema </w:t>
       </w:r>
       <w:r>
         <w:rPr>
@@ -6183,25 +5767,7 @@
           <w:szCs w:val="24"/>
           <w:highlight w:val="white"/>
         </w:rPr>
-        <w:t>El sistema de entrenamiento mediante back-</w:t>
-      </w:r>
-      <w:proofErr w:type="spellStart"/>
-      <w:r>
-        <w:rPr>
-          <w:sz w:val="24"/>
-          <w:szCs w:val="24"/>
-          <w:highlight w:val="white"/>
-        </w:rPr>
-        <w:t>propagation</w:t>
-      </w:r>
-      <w:proofErr w:type="spellEnd"/>
-      <w:r>
-        <w:rPr>
-          <w:sz w:val="24"/>
-          <w:szCs w:val="24"/>
-          <w:highlight w:val="white"/>
-        </w:rPr>
-        <w:t xml:space="preserve"> consiste en:</w:t>
+        <w:t>El sistema de entrenamiento mediante back-propagation consiste en:</w:t>
       </w:r>
     </w:p>
     <w:p>
@@ -6373,25 +5939,7 @@
           <w:szCs w:val="24"/>
           <w:highlight w:val="white"/>
         </w:rPr>
-        <w:t xml:space="preserve"> (back-</w:t>
-      </w:r>
-      <w:proofErr w:type="spellStart"/>
-      <w:r>
-        <w:rPr>
-          <w:sz w:val="24"/>
-          <w:szCs w:val="24"/>
-          <w:highlight w:val="white"/>
-        </w:rPr>
-        <w:t>propagation</w:t>
-      </w:r>
-      <w:proofErr w:type="spellEnd"/>
-      <w:r>
-        <w:rPr>
-          <w:sz w:val="24"/>
-          <w:szCs w:val="24"/>
-          <w:highlight w:val="white"/>
-        </w:rPr>
-        <w:t>), hacia la capa de neuronas anterior, y se usa para ajustar los pesos sinápticos en esta capa.</w:t>
+        <w:t xml:space="preserve"> (back-propagation), hacia la capa de neuronas anterior, y se usa para ajustar los pesos sinápticos en esta capa.</w:t>
       </w:r>
     </w:p>
     <w:p>
@@ -6447,6 +5995,7 @@
           <w:id w:val="-1753423218"/>
           <w:citation/>
         </w:sdtPr>
+        <w:sdtEndPr/>
         <w:sdtContent>
           <w:r>
             <w:rPr>
@@ -6562,23 +6111,7 @@
           <w:sz w:val="24"/>
           <w:szCs w:val="24"/>
         </w:rPr>
-        <w:t xml:space="preserve">una lógica </w:t>
-      </w:r>
-      <w:proofErr w:type="spellStart"/>
-      <w:r>
-        <w:rPr>
-          <w:sz w:val="24"/>
-          <w:szCs w:val="24"/>
-        </w:rPr>
-        <w:t>multivaluada</w:t>
-      </w:r>
-      <w:proofErr w:type="spellEnd"/>
-      <w:r>
-        <w:rPr>
-          <w:sz w:val="24"/>
-          <w:szCs w:val="24"/>
-        </w:rPr>
-        <w:t xml:space="preserve"> que per</w:t>
+        <w:t>una lógica multivaluada que per</w:t>
       </w:r>
       <w:r>
         <w:rPr>
@@ -6617,6 +6150,7 @@
           <w:id w:val="2040471658"/>
           <w:citation/>
         </w:sdtPr>
+        <w:sdtEndPr/>
         <w:sdtContent>
           <w:r>
             <w:rPr>
@@ -6774,23 +6308,7 @@
           <w:sz w:val="24"/>
           <w:szCs w:val="24"/>
         </w:rPr>
-        <w:t xml:space="preserve"> </w:t>
-      </w:r>
-      <w:proofErr w:type="spellStart"/>
-      <w:r>
-        <w:rPr>
-          <w:sz w:val="24"/>
-          <w:szCs w:val="24"/>
-        </w:rPr>
-        <w:t>mts</w:t>
-      </w:r>
-      <w:proofErr w:type="spellEnd"/>
-      <w:r>
-        <w:rPr>
-          <w:sz w:val="24"/>
-          <w:szCs w:val="24"/>
-        </w:rPr>
-        <w:t>, en el estado de Oaxaca se consider</w:t>
+        <w:t xml:space="preserve"> mts, en el estado de Oaxaca se consider</w:t>
       </w:r>
       <w:r>
         <w:rPr>
@@ -7105,6 +6623,7 @@
           <w:id w:val="-1801449127"/>
           <w:citation/>
         </w:sdtPr>
+        <w:sdtEndPr/>
         <w:sdtContent>
           <w:r>
             <w:rPr>
@@ -7309,21 +6828,7 @@
         <w:rPr>
           <w:sz w:val="24"/>
         </w:rPr>
-        <w:t xml:space="preserve"> ya que se requieren de los valores de la temperatura y humedad relativa para desarrollar el método </w:t>
-      </w:r>
-      <w:proofErr w:type="spellStart"/>
-      <w:r>
-        <w:rPr>
-          <w:sz w:val="24"/>
-        </w:rPr>
-        <w:t>neurodifuso</w:t>
-      </w:r>
-      <w:proofErr w:type="spellEnd"/>
-      <w:r>
-        <w:rPr>
-          <w:sz w:val="24"/>
-        </w:rPr>
-        <w:t xml:space="preserve"> que será implementado en el sistema de control de las variables climáticas antes mencionadas.</w:t>
+        <w:t xml:space="preserve"> ya que se requieren de los valores de la temperatura y humedad relativa para desarrollar el método neurodifuso que será implementado en el sistema de control de las variables climáticas antes mencionadas.</w:t>
       </w:r>
     </w:p>
     <w:p>
@@ -7420,6 +6925,7 @@
           <w:id w:val="1924834069"/>
           <w:citation/>
         </w:sdtPr>
+        <w:sdtEndPr/>
         <w:sdtContent>
           <w:r>
             <w:fldChar w:fldCharType="begin"/>
@@ -7680,6 +7186,7 @@
           <w:id w:val="916052615"/>
           <w:citation/>
         </w:sdtPr>
+        <w:sdtEndPr/>
         <w:sdtContent>
           <w:r>
             <w:rPr>
@@ -7781,21 +7288,7 @@
         <w:rPr>
           <w:sz w:val="24"/>
         </w:rPr>
-        <w:t xml:space="preserve">Se pretende con esta investigación probar si es posible, mediante métodos </w:t>
-      </w:r>
-      <w:proofErr w:type="spellStart"/>
-      <w:r>
-        <w:rPr>
-          <w:sz w:val="24"/>
-        </w:rPr>
-        <w:t>neurodifusos</w:t>
-      </w:r>
-      <w:proofErr w:type="spellEnd"/>
-      <w:r>
-        <w:rPr>
-          <w:sz w:val="24"/>
-        </w:rPr>
-        <w:t xml:space="preserve">, la predicción y control de las variables de climáticas de un invernadero. </w:t>
+        <w:t xml:space="preserve">Se pretende con esta investigación probar si es posible, mediante métodos neurodifusos, la predicción y control de las variables de climáticas de un invernadero. </w:t>
       </w:r>
     </w:p>
     <w:p>
@@ -8251,6 +7744,7 @@
           <w:docPartUnique/>
         </w:docPartObj>
       </w:sdtPr>
+      <w:sdtEndPr/>
       <w:sdtContent>
         <w:p>
           <w:pPr>
@@ -8279,6 +7773,7 @@
             <w:id w:val="111145805"/>
             <w:bibliography/>
           </w:sdtPr>
+          <w:sdtEndPr/>
           <w:sdtContent>
             <w:p>
               <w:pPr>
@@ -8859,6 +8354,7 @@
         <w:docPartUnique/>
       </w:docPartObj>
     </w:sdtPr>
+    <w:sdtEndPr/>
     <w:sdtContent>
       <w:p>
         <w:pPr>
@@ -8879,7 +8375,7 @@
             <w:noProof/>
             <w:lang w:val="es-ES"/>
           </w:rPr>
-          <w:t>12</w:t>
+          <w:t>21</w:t>
         </w:r>
         <w:r>
           <w:fldChar w:fldCharType="end"/>
@@ -14116,7 +13612,7 @@
 </file>
 
 <file path=customXml/itemProps1.xml><?xml version="1.0" encoding="utf-8"?>
-<ds:datastoreItem xmlns:ds="http://schemas.openxmlformats.org/officeDocument/2006/customXml" ds:itemID="{BAE4F20B-386A-41A1-AA73-61C09B4BF975}">
+<ds:datastoreItem xmlns:ds="http://schemas.openxmlformats.org/officeDocument/2006/customXml" ds:itemID="{EE3C58AB-007B-4828-889C-98EE35C7665C}">
   <ds:schemaRefs>
     <ds:schemaRef ds:uri="http://schemas.openxmlformats.org/officeDocument/2006/bibliography"/>
   </ds:schemaRefs>

</xml_diff>